<commit_message>
4.1 in cisco ITCS
</commit_message>
<xml_diff>
--- a/picoviny/cisco academy/cyber security/introduction to cybersecurity/4.1.docx
+++ b/picoviny/cisco academy/cyber security/introduction to cybersecurity/4.1.docx
@@ -415,6 +415,9 @@
     </w:p>
     <w:p>
       <w:r>
+        <w:rPr>
+          <w:highlight w:val="green"/>
+        </w:rPr>
         <w:t>Firewalls</w:t>
       </w:r>
     </w:p>
@@ -493,16 +496,25 @@
       </w:r>
       <w:r>
         <w:br/>
-        <w:t xml:space="preserve">   types:</w:t>
-      </w:r>
-      <w:r>
-        <w:br/>
-        <w:t xml:space="preserve"> </w:t>
-      </w:r>
-      <w:r>
-        <w:tab/>
-      </w:r>
-      <w:r>
+        <w:t xml:space="preserve">   </w:t>
+      </w:r>
+      <w:r>
+        <w:rPr>
+          <w:highlight w:val="cyan"/>
+        </w:rPr>
+        <w:t>types:</w:t>
+      </w:r>
+      <w:r>
+        <w:br/>
+        <w:t xml:space="preserve"> </w:t>
+      </w:r>
+      <w:r>
+        <w:tab/>
+      </w:r>
+      <w:r>
+        <w:rPr>
+          <w:highlight w:val="yellow"/>
+        </w:rPr>
         <w:t>network layer firewall</w:t>
       </w:r>
       <w:r>
@@ -511,6 +523,33 @@
       </w:r>
       <w:r>
         <w:tab/>
+      </w:r>
+      <w:r>
+        <w:tab/>
+      </w:r>
+      <w:r>
+        <w:t xml:space="preserve">- </w:t>
+      </w:r>
+      <w:proofErr w:type="gramStart"/>
+      <w:r>
+        <w:t>this filters communications</w:t>
+      </w:r>
+      <w:proofErr w:type="gramEnd"/>
+      <w:r>
+        <w:t xml:space="preserve"> based on source and destination IP</w:t>
+      </w:r>
+    </w:p>
+    <w:p>
+      <w:r>
+        <w:t xml:space="preserve"> </w:t>
+      </w:r>
+      <w:r>
+        <w:tab/>
+      </w:r>
+      <w:r>
+        <w:rPr>
+          <w:highlight w:val="yellow"/>
+        </w:rPr>
         <w:t>transport layer firewall</w:t>
       </w:r>
       <w:r>
@@ -519,6 +558,43 @@
       </w:r>
       <w:r>
         <w:tab/>
+      </w:r>
+      <w:r>
+        <w:tab/>
+        <w:t xml:space="preserve">- </w:t>
+      </w:r>
+      <w:r>
+        <w:t xml:space="preserve">filters communications based on source and destination data ports, as well as </w:t>
+      </w:r>
+      <w:r>
+        <w:br/>
+        <w:t xml:space="preserve"> </w:t>
+      </w:r>
+      <w:r>
+        <w:tab/>
+      </w:r>
+      <w:proofErr w:type="gramStart"/>
+      <w:r>
+        <w:tab/>
+        <w:t xml:space="preserve">  connection</w:t>
+      </w:r>
+      <w:proofErr w:type="gramEnd"/>
+      <w:r>
+        <w:t xml:space="preserve"> state</w:t>
+      </w:r>
+    </w:p>
+    <w:p>
+      <w:r>
+        <w:lastRenderedPageBreak/>
+        <w:t xml:space="preserve"> </w:t>
+      </w:r>
+      <w:r>
+        <w:tab/>
+      </w:r>
+      <w:r>
+        <w:rPr>
+          <w:highlight w:val="yellow"/>
+        </w:rPr>
         <w:t>application layer firewall</w:t>
       </w:r>
       <w:r>
@@ -527,6 +603,31 @@
       </w:r>
       <w:r>
         <w:tab/>
+      </w:r>
+      <w:r>
+        <w:tab/>
+        <w:t xml:space="preserve">- </w:t>
+      </w:r>
+      <w:r>
+        <w:t xml:space="preserve">filters communications based on an application, program or </w:t>
+      </w:r>
+      <w:proofErr w:type="gramStart"/>
+      <w:r>
+        <w:t>service</w:t>
+      </w:r>
+      <w:proofErr w:type="gramEnd"/>
+    </w:p>
+    <w:p>
+      <w:r>
+        <w:t xml:space="preserve"> </w:t>
+      </w:r>
+      <w:r>
+        <w:tab/>
+      </w:r>
+      <w:r>
+        <w:rPr>
+          <w:highlight w:val="yellow"/>
+        </w:rPr>
         <w:t>context aware layer firewall</w:t>
       </w:r>
       <w:r>
@@ -535,6 +636,36 @@
       </w:r>
       <w:r>
         <w:tab/>
+      </w:r>
+      <w:r>
+        <w:tab/>
+        <w:t xml:space="preserve">- filters communications based on the user, device, role, application type and threat </w:t>
+      </w:r>
+      <w:r>
+        <w:br/>
+        <w:t xml:space="preserve"> </w:t>
+      </w:r>
+      <w:r>
+        <w:tab/>
+      </w:r>
+      <w:proofErr w:type="gramStart"/>
+      <w:r>
+        <w:tab/>
+        <w:t xml:space="preserve">  profile</w:t>
+      </w:r>
+      <w:proofErr w:type="gramEnd"/>
+    </w:p>
+    <w:p>
+      <w:r>
+        <w:t xml:space="preserve"> </w:t>
+      </w:r>
+      <w:r>
+        <w:tab/>
+      </w:r>
+      <w:r>
+        <w:rPr>
+          <w:highlight w:val="yellow"/>
+        </w:rPr>
         <w:t>proxy server</w:t>
       </w:r>
       <w:r>
@@ -543,30 +674,1274 @@
       </w:r>
       <w:r>
         <w:tab/>
+      </w:r>
+      <w:r>
+        <w:tab/>
+        <w:t xml:space="preserve">- </w:t>
+      </w:r>
+      <w:r>
+        <w:t xml:space="preserve">filters web content requests like URLs, domain names and media </w:t>
+      </w:r>
+      <w:proofErr w:type="gramStart"/>
+      <w:r>
+        <w:t>types</w:t>
+      </w:r>
+      <w:proofErr w:type="gramEnd"/>
+    </w:p>
+    <w:p>
+      <w:r>
+        <w:t xml:space="preserve"> </w:t>
+      </w:r>
+      <w:r>
+        <w:tab/>
+      </w:r>
+      <w:r>
+        <w:rPr>
+          <w:highlight w:val="yellow"/>
+        </w:rPr>
         <w:t>reverse proxy server</w:t>
       </w:r>
       <w:r>
         <w:br/>
-      </w:r>
-      <w:r>
+        <w:t xml:space="preserve"> </w:t>
+      </w:r>
+      <w:r>
+        <w:tab/>
+      </w:r>
+      <w:r>
+        <w:tab/>
+        <w:t xml:space="preserve">- placed in front of web servers, reverse proxy servers protect, hide, offload and </w:t>
+      </w:r>
+      <w:r>
+        <w:br/>
+        <w:t xml:space="preserve"> </w:t>
+      </w:r>
+      <w:r>
+        <w:tab/>
+      </w:r>
+      <w:proofErr w:type="gramStart"/>
+      <w:r>
+        <w:tab/>
+        <w:t xml:space="preserve">  distribute</w:t>
+      </w:r>
+      <w:proofErr w:type="gramEnd"/>
+      <w:r>
+        <w:t xml:space="preserve"> access to web servers</w:t>
+      </w:r>
+    </w:p>
+    <w:p>
+      <w:r>
+        <w:t xml:space="preserve"> </w:t>
+      </w:r>
+      <w:r>
+        <w:tab/>
+      </w:r>
+      <w:r>
+        <w:rPr>
+          <w:highlight w:val="yellow"/>
+        </w:rPr>
+        <w:t>network address translation (NAT) firewall</w:t>
+      </w:r>
+      <w:r>
+        <w:br/>
+        <w:t xml:space="preserve"> </w:t>
+      </w:r>
+      <w:r>
+        <w:tab/>
+      </w:r>
+      <w:r>
+        <w:tab/>
+        <w:t xml:space="preserve">- </w:t>
+      </w:r>
+      <w:r>
+        <w:t xml:space="preserve">hides or masquerades the private </w:t>
+      </w:r>
+      <w:proofErr w:type="spellStart"/>
+      <w:r>
+        <w:t>adresse</w:t>
+      </w:r>
+      <w:proofErr w:type="spellEnd"/>
+      <w:r>
+        <w:t xml:space="preserve"> of network </w:t>
+      </w:r>
+      <w:proofErr w:type="gramStart"/>
+      <w:r>
+        <w:t>hosts</w:t>
+      </w:r>
+      <w:proofErr w:type="gramEnd"/>
+    </w:p>
+    <w:p>
+      <w:r>
+        <w:t xml:space="preserve"> </w:t>
+      </w:r>
+      <w:r>
+        <w:tab/>
+      </w:r>
+      <w:r>
+        <w:rPr>
+          <w:highlight w:val="yellow"/>
+        </w:rPr>
+        <w:t>host-based firewall</w:t>
+      </w:r>
+      <w:r>
+        <w:br/>
+        <w:t xml:space="preserve"> </w:t>
+      </w:r>
+      <w:r>
+        <w:tab/>
+      </w:r>
+      <w:r>
+        <w:tab/>
+        <w:t xml:space="preserve">- filters ports and system service </w:t>
+      </w:r>
+      <w:proofErr w:type="gramStart"/>
+      <w:r>
+        <w:t>calls</w:t>
+      </w:r>
+      <w:proofErr w:type="gramEnd"/>
+      <w:r>
+        <w:t xml:space="preserve"> on a single computer operating system</w:t>
+      </w:r>
+    </w:p>
+    <w:p>
+      <w:r>
+        <w:t>port scanning</w:t>
+      </w:r>
+    </w:p>
+    <w:p>
+      <w:pPr>
+        <w:rPr>
+          <w:color w:val="70AD47" w:themeColor="accent6"/>
+        </w:rPr>
+      </w:pPr>
+      <w:r>
+        <w:t xml:space="preserve"> </w:t>
+      </w:r>
+      <w:r>
+        <w:tab/>
+      </w:r>
+      <w:r>
+        <w:t xml:space="preserve">in networking, </w:t>
+      </w:r>
+      <w:proofErr w:type="spellStart"/>
+      <w:r>
+        <w:t>eaxh</w:t>
+      </w:r>
+      <w:proofErr w:type="spellEnd"/>
+      <w:r>
+        <w:t xml:space="preserve"> application running on a device is assigned an identifier called a port number.</w:t>
+      </w:r>
+      <w:r>
+        <w:t xml:space="preserve"> </w:t>
+      </w:r>
+      <w:r>
+        <w:t xml:space="preserve">this is used both ends of the </w:t>
+      </w:r>
+      <w:proofErr w:type="spellStart"/>
+      <w:r>
+        <w:t>transmittion</w:t>
+      </w:r>
+      <w:proofErr w:type="spellEnd"/>
+      <w:r>
+        <w:t xml:space="preserve"> so that the right data is passed to the correct application</w:t>
+      </w:r>
+      <w:r>
+        <w:br/>
+        <w:t xml:space="preserve"> </w:t>
+      </w:r>
+      <w:r>
+        <w:tab/>
+      </w:r>
+      <w:r>
+        <w:t xml:space="preserve">port scanning is a </w:t>
+      </w:r>
+      <w:r>
+        <w:rPr>
+          <w:b/>
+          <w:bCs/>
+        </w:rPr>
+        <w:t xml:space="preserve">process of probing a computer, </w:t>
+      </w:r>
+      <w:proofErr w:type="gramStart"/>
+      <w:r>
+        <w:rPr>
+          <w:b/>
+          <w:bCs/>
+        </w:rPr>
+        <w:t>server</w:t>
+      </w:r>
+      <w:proofErr w:type="gramEnd"/>
+      <w:r>
+        <w:rPr>
+          <w:b/>
+          <w:bCs/>
+        </w:rPr>
+        <w:t xml:space="preserve"> or other network host for open ports</w:t>
+      </w:r>
+      <w:r>
+        <w:t xml:space="preserve">. It can be </w:t>
+      </w:r>
+      <w:r>
+        <w:rPr>
+          <w:color w:val="FF0000"/>
+        </w:rPr>
+        <w:t xml:space="preserve">used </w:t>
+      </w:r>
+      <w:r>
+        <w:rPr>
+          <w:color w:val="FF0000"/>
+        </w:rPr>
+        <w:t>maliciously as a reconnaissance tool to identify the operating system and services running on a computer</w:t>
+      </w:r>
+      <w:r>
+        <w:t xml:space="preserve"> or </w:t>
+      </w:r>
+      <w:r>
+        <w:rPr>
+          <w:color w:val="70AD47" w:themeColor="accent6"/>
+        </w:rPr>
+        <w:t>host, or it can be used harmlessly by a ne</w:t>
+      </w:r>
+      <w:r>
+        <w:rPr>
+          <w:color w:val="70AD47" w:themeColor="accent6"/>
+        </w:rPr>
+        <w:t>t</w:t>
+      </w:r>
+      <w:r>
+        <w:rPr>
+          <w:color w:val="70AD47" w:themeColor="accent6"/>
+        </w:rPr>
+        <w:t xml:space="preserve">work administrator to verify network security policies on the </w:t>
+      </w:r>
+      <w:proofErr w:type="gramStart"/>
+      <w:r>
+        <w:rPr>
+          <w:color w:val="70AD47" w:themeColor="accent6"/>
+        </w:rPr>
+        <w:t>network</w:t>
+      </w:r>
+      <w:proofErr w:type="gramEnd"/>
+    </w:p>
+    <w:p>
+      <w:r>
+        <w:t xml:space="preserve"> </w:t>
+      </w:r>
+      <w:r>
+        <w:tab/>
+      </w:r>
+      <w:r>
+        <w:tab/>
+      </w:r>
+      <w:r>
+        <w:tab/>
+      </w:r>
+      <w:r>
+        <w:tab/>
+      </w:r>
+      <w:r>
+        <w:tab/>
+        <w:t xml:space="preserve"> TRY ZENMAP</w:t>
+      </w:r>
+    </w:p>
+    <w:p/>
+    <w:p/>
+    <w:p/>
+    <w:p/>
+    <w:p/>
+    <w:p/>
+    <w:p/>
+    <w:p/>
+    <w:p/>
+    <w:p/>
+    <w:p/>
+    <w:p>
+      <w:r>
+        <w:rPr>
+          <w:highlight w:val="green"/>
+        </w:rPr>
         <w:lastRenderedPageBreak/>
-        <w:t xml:space="preserve"> </w:t>
-      </w:r>
-      <w:r>
-        <w:tab/>
-      </w:r>
-      <w:r>
-        <w:t>network address translation (NAT) firewall</w:t>
-      </w:r>
-      <w:r>
-        <w:br/>
-        <w:t xml:space="preserve"> </w:t>
-      </w:r>
-      <w:r>
-        <w:tab/>
-      </w:r>
-      <w:r>
-        <w:t>host-based firewall</w:t>
+        <w:t>Intrusion detection and prevention systems</w:t>
+      </w:r>
+    </w:p>
+    <w:p>
+      <w:r>
+        <w:t xml:space="preserve"> </w:t>
+      </w:r>
+      <w:r>
+        <w:tab/>
+      </w:r>
+      <w:proofErr w:type="spellStart"/>
+      <w:r>
+        <w:t>Intrution</w:t>
+      </w:r>
+      <w:proofErr w:type="spellEnd"/>
+      <w:r>
+        <w:t xml:space="preserve"> detection systems (IDSs) and intrusion prevention systems (IPSs)</w:t>
+      </w:r>
+      <w:r>
+        <w:t xml:space="preserve"> are security measures </w:t>
+      </w:r>
+      <w:r>
+        <w:br/>
+        <w:t xml:space="preserve"> </w:t>
+      </w:r>
+      <w:r>
+        <w:tab/>
+      </w:r>
+      <w:r>
+        <w:tab/>
+      </w:r>
+      <w:r>
+        <w:t xml:space="preserve">deployed on a network to detect and prevent malicious </w:t>
+      </w:r>
+      <w:proofErr w:type="gramStart"/>
+      <w:r>
+        <w:t>activities</w:t>
+      </w:r>
+      <w:proofErr w:type="gramEnd"/>
+    </w:p>
+    <w:p>
+      <w:r>
+        <w:t xml:space="preserve"> </w:t>
+      </w:r>
+      <w:r>
+        <w:tab/>
+      </w:r>
+      <w:r>
+        <w:rPr>
+          <w:highlight w:val="yellow"/>
+        </w:rPr>
+        <w:t>IDS</w:t>
+      </w:r>
+    </w:p>
+    <w:p>
+      <w:r>
+        <w:t xml:space="preserve"> </w:t>
+      </w:r>
+      <w:r>
+        <w:tab/>
+        <w:t xml:space="preserve">- it can either be a dedicated network device or one of several tools in a server, firewall or even a </w:t>
+      </w:r>
+      <w:r>
+        <w:br/>
+        <w:t xml:space="preserve"> </w:t>
+      </w:r>
+      <w:r>
+        <w:tab/>
+        <w:t xml:space="preserve">   </w:t>
+      </w:r>
+      <w:r>
+        <w:t>host computer OS</w:t>
+      </w:r>
+    </w:p>
+    <w:p>
+      <w:pPr>
+        <w:rPr>
+          <w:color w:val="C45911" w:themeColor="accent2" w:themeShade="BF"/>
+        </w:rPr>
+      </w:pPr>
+      <w:r>
+        <w:t xml:space="preserve"> </w:t>
+      </w:r>
+      <w:r>
+        <w:tab/>
+        <w:t>It scans data against a database of rules or attacks signatures, looking for malicious traffic</w:t>
+      </w:r>
+      <w:r>
+        <w:br/>
+        <w:t xml:space="preserve"> </w:t>
+      </w:r>
+      <w:r>
+        <w:tab/>
+        <w:t xml:space="preserve">When it does the IDS will log the detection and create an alert for </w:t>
+      </w:r>
+      <w:r>
+        <w:t>a network administrator</w:t>
+      </w:r>
+      <w:r>
+        <w:br/>
+        <w:t xml:space="preserve"> </w:t>
+      </w:r>
+      <w:r>
+        <w:tab/>
+      </w:r>
+      <w:r>
+        <w:rPr>
+          <w:color w:val="C45911" w:themeColor="accent2" w:themeShade="BF"/>
+        </w:rPr>
+        <w:t xml:space="preserve">it wont take action, its job is to detect, log and </w:t>
+      </w:r>
+      <w:proofErr w:type="gramStart"/>
+      <w:r>
+        <w:rPr>
+          <w:color w:val="C45911" w:themeColor="accent2" w:themeShade="BF"/>
+        </w:rPr>
+        <w:t>report</w:t>
+      </w:r>
+      <w:proofErr w:type="gramEnd"/>
+    </w:p>
+    <w:p>
+      <w:pPr>
+        <w:rPr>
+          <w:color w:val="C45911" w:themeColor="accent2" w:themeShade="BF"/>
+        </w:rPr>
+      </w:pPr>
+      <w:r>
+        <w:rPr>
+          <w:color w:val="C45911" w:themeColor="accent2" w:themeShade="BF"/>
+        </w:rPr>
+        <w:t xml:space="preserve"> </w:t>
+      </w:r>
+      <w:r>
+        <w:rPr>
+          <w:color w:val="C45911" w:themeColor="accent2" w:themeShade="BF"/>
+        </w:rPr>
+        <w:tab/>
+      </w:r>
+    </w:p>
+    <w:p>
+      <w:r>
+        <w:rPr>
+          <w:color w:val="C45911" w:themeColor="accent2" w:themeShade="BF"/>
+        </w:rPr>
+        <w:tab/>
+      </w:r>
+      <w:r>
+        <w:rPr>
+          <w:color w:val="C45911" w:themeColor="accent2" w:themeShade="BF"/>
+        </w:rPr>
+        <w:tab/>
+      </w:r>
+      <w:r>
+        <w:rPr>
+          <w:color w:val="C45911" w:themeColor="accent2" w:themeShade="BF"/>
+        </w:rPr>
+        <w:tab/>
+      </w:r>
+      <w:r>
+        <w:rPr>
+          <w:color w:val="C45911" w:themeColor="accent2" w:themeShade="BF"/>
+        </w:rPr>
+        <w:drawing>
+          <wp:inline distT="0" distB="0" distL="0" distR="0" wp14:anchorId="0F1814EB" wp14:editId="29E7313F">
+            <wp:extent cx="2705334" cy="2225233"/>
+            <wp:effectExtent l="0" t="0" r="0" b="3810"/>
+            <wp:docPr id="777249768" name="Picture 1"/>
+            <wp:cNvGraphicFramePr>
+              <a:graphicFrameLocks xmlns:a="http://schemas.openxmlformats.org/drawingml/2006/main" noChangeAspect="1"/>
+            </wp:cNvGraphicFramePr>
+            <a:graphic xmlns:a="http://schemas.openxmlformats.org/drawingml/2006/main">
+              <a:graphicData uri="http://schemas.openxmlformats.org/drawingml/2006/picture">
+                <pic:pic xmlns:pic="http://schemas.openxmlformats.org/drawingml/2006/picture">
+                  <pic:nvPicPr>
+                    <pic:cNvPr id="777249768" name=""/>
+                    <pic:cNvPicPr/>
+                  </pic:nvPicPr>
+                  <pic:blipFill>
+                    <a:blip r:embed="rId5"/>
+                    <a:stretch>
+                      <a:fillRect/>
+                    </a:stretch>
+                  </pic:blipFill>
+                  <pic:spPr>
+                    <a:xfrm>
+                      <a:off x="0" y="0"/>
+                      <a:ext cx="2705334" cy="2225233"/>
+                    </a:xfrm>
+                    <a:prstGeom prst="rect">
+                      <a:avLst/>
+                    </a:prstGeom>
+                  </pic:spPr>
+                </pic:pic>
+              </a:graphicData>
+            </a:graphic>
+          </wp:inline>
+        </w:drawing>
+      </w:r>
+    </w:p>
+    <w:p>
+      <w:r>
+        <w:t xml:space="preserve"> </w:t>
+      </w:r>
+      <w:r>
+        <w:tab/>
+      </w:r>
+      <w:r>
+        <w:rPr>
+          <w:highlight w:val="yellow"/>
+        </w:rPr>
+        <w:t>IPS</w:t>
+      </w:r>
+    </w:p>
+    <w:p>
+      <w:r>
+        <w:t xml:space="preserve"> </w:t>
+      </w:r>
+      <w:r>
+        <w:tab/>
+        <w:t xml:space="preserve">- </w:t>
+      </w:r>
+      <w:r>
+        <w:t>can block or deny traffic based on a positive rule or signature match</w:t>
+      </w:r>
+    </w:p>
+    <w:p>
+      <w:r>
+        <w:t xml:space="preserve"> </w:t>
+      </w:r>
+      <w:r>
+        <w:tab/>
+      </w:r>
+      <w:r>
+        <w:t>- it can perform real-time traffic and port analysis, logging, content searching and matchi</w:t>
+      </w:r>
+      <w:r>
+        <w:t xml:space="preserve">ng, as </w:t>
+      </w:r>
+      <w:r>
+        <w:br/>
+        <w:t xml:space="preserve"> </w:t>
+      </w:r>
+      <w:proofErr w:type="gramStart"/>
+      <w:r>
+        <w:tab/>
+        <w:t xml:space="preserve">  well</w:t>
+      </w:r>
+      <w:proofErr w:type="gramEnd"/>
+      <w:r>
+        <w:t xml:space="preserve"> as detect probes, attacks and execute port scans</w:t>
+      </w:r>
+    </w:p>
+    <w:p>
+      <w:r>
+        <w:t xml:space="preserve"> </w:t>
+      </w:r>
+      <w:r>
+        <w:tab/>
+      </w:r>
+      <w:r>
+        <w:tab/>
+      </w:r>
+      <w:r>
+        <w:tab/>
+      </w:r>
+      <w:r>
+        <w:drawing>
+          <wp:inline distT="0" distB="0" distL="0" distR="0" wp14:anchorId="3666274D" wp14:editId="3148F76C">
+            <wp:extent cx="2971800" cy="2117834"/>
+            <wp:effectExtent l="0" t="0" r="0" b="0"/>
+            <wp:docPr id="1959525108" name="Picture 1"/>
+            <wp:cNvGraphicFramePr>
+              <a:graphicFrameLocks xmlns:a="http://schemas.openxmlformats.org/drawingml/2006/main" noChangeAspect="1"/>
+            </wp:cNvGraphicFramePr>
+            <a:graphic xmlns:a="http://schemas.openxmlformats.org/drawingml/2006/main">
+              <a:graphicData uri="http://schemas.openxmlformats.org/drawingml/2006/picture">
+                <pic:pic xmlns:pic="http://schemas.openxmlformats.org/drawingml/2006/picture">
+                  <pic:nvPicPr>
+                    <pic:cNvPr id="1959525108" name=""/>
+                    <pic:cNvPicPr/>
+                  </pic:nvPicPr>
+                  <pic:blipFill>
+                    <a:blip r:embed="rId6"/>
+                    <a:stretch>
+                      <a:fillRect/>
+                    </a:stretch>
+                  </pic:blipFill>
+                  <pic:spPr>
+                    <a:xfrm>
+                      <a:off x="0" y="0"/>
+                      <a:ext cx="2973933" cy="2119354"/>
+                    </a:xfrm>
+                    <a:prstGeom prst="rect">
+                      <a:avLst/>
+                    </a:prstGeom>
+                  </pic:spPr>
+                </pic:pic>
+              </a:graphicData>
+            </a:graphic>
+          </wp:inline>
+        </w:drawing>
+      </w:r>
+    </w:p>
+    <w:p>
+      <w:r>
+        <w:rPr>
+          <w:highlight w:val="green"/>
+        </w:rPr>
+        <w:lastRenderedPageBreak/>
+        <w:t>Real-time detection</w:t>
+      </w:r>
+    </w:p>
+    <w:p>
+      <w:r>
+        <w:t xml:space="preserve"> </w:t>
+      </w:r>
+      <w:r>
+        <w:tab/>
+      </w:r>
+      <w:r>
+        <w:t>D</w:t>
+      </w:r>
+      <w:r>
+        <w:t>etecting</w:t>
+      </w:r>
+      <w:r>
+        <w:t xml:space="preserve"> attacks in real time requires actively scanning for attacks using firewall and IDS/IPS</w:t>
+      </w:r>
+      <w:r>
+        <w:t xml:space="preserve"> network devices.</w:t>
+      </w:r>
+      <w:r>
+        <w:t xml:space="preserve"> Next gen client/server malware detection with connections to online global threat centers must also be used.</w:t>
+      </w:r>
+    </w:p>
+    <w:p>
+      <w:r>
+        <w:t xml:space="preserve"> </w:t>
+      </w:r>
+      <w:r>
+        <w:tab/>
+        <w:t xml:space="preserve">Today, active scanning devices and software must detect network anomalies using context-based analysis and behavior </w:t>
+      </w:r>
+      <w:proofErr w:type="gramStart"/>
+      <w:r>
+        <w:t>detection</w:t>
+      </w:r>
+      <w:r>
+        <w:t>s</w:t>
+      </w:r>
+      <w:proofErr w:type="gramEnd"/>
+    </w:p>
+    <w:p>
+      <w:r>
+        <w:t xml:space="preserve"> </w:t>
+      </w:r>
+      <w:r>
+        <w:tab/>
+        <w:t>DDoS is one of the biggest attack threats requiring real-time detection and response</w:t>
+      </w:r>
+      <w:r>
+        <w:br/>
+        <w:t xml:space="preserve"> </w:t>
+      </w:r>
+      <w:r>
+        <w:tab/>
+        <w:t xml:space="preserve">for many organizations, </w:t>
+      </w:r>
+      <w:proofErr w:type="spellStart"/>
+      <w:r>
+        <w:t>regulary</w:t>
+      </w:r>
+      <w:proofErr w:type="spellEnd"/>
+      <w:r>
+        <w:t xml:space="preserve"> occurring DDoS attacks cripple internet server</w:t>
+      </w:r>
+      <w:r>
+        <w:t xml:space="preserve">s and network </w:t>
+      </w:r>
+      <w:r>
+        <w:br/>
+        <w:t xml:space="preserve"> </w:t>
+      </w:r>
+      <w:r>
+        <w:tab/>
+      </w:r>
+      <w:r>
+        <w:t xml:space="preserve">availability </w:t>
+      </w:r>
+      <w:proofErr w:type="spellStart"/>
+      <w:r>
+        <w:t>its</w:t>
+      </w:r>
+      <w:proofErr w:type="spellEnd"/>
+      <w:r>
+        <w:t xml:space="preserve"> difficult </w:t>
+      </w:r>
+      <w:r>
+        <w:t xml:space="preserve">to defend against them because they appear as legitimate </w:t>
+      </w:r>
+      <w:proofErr w:type="gramStart"/>
+      <w:r>
+        <w:t>traffic</w:t>
+      </w:r>
+      <w:proofErr w:type="gramEnd"/>
+    </w:p>
+    <w:p>
+      <w:r>
+        <w:t>Protecting against malware</w:t>
+      </w:r>
+    </w:p>
+    <w:p>
+      <w:r>
+        <w:t xml:space="preserve"> </w:t>
+      </w:r>
+      <w:r>
+        <w:tab/>
+      </w:r>
+      <w:r>
+        <w:t xml:space="preserve">One way of defending against zero-day attacks and advanced persistent threats (APTs) is to use </w:t>
+      </w:r>
+      <w:r>
+        <w:br/>
+      </w:r>
+      <w:r>
+        <w:tab/>
+        <w:t xml:space="preserve">an </w:t>
+      </w:r>
+      <w:proofErr w:type="spellStart"/>
+      <w:r>
+        <w:t>enterprice</w:t>
+      </w:r>
+      <w:proofErr w:type="spellEnd"/>
+      <w:r>
+        <w:t xml:space="preserve">-level advanced malware detection solution, like </w:t>
+      </w:r>
+      <w:r>
+        <w:br/>
+        <w:t xml:space="preserve"> </w:t>
+      </w:r>
+      <w:proofErr w:type="gramStart"/>
+      <w:r>
+        <w:tab/>
+        <w:t xml:space="preserve">  (</w:t>
+      </w:r>
+      <w:proofErr w:type="gramEnd"/>
+      <w:r>
+        <w:t>cisco advanced malware protection threat grid)</w:t>
+      </w:r>
+    </w:p>
+    <w:p/>
+    <w:p>
+      <w:r>
+        <w:rPr>
+          <w:highlight w:val="green"/>
+        </w:rPr>
+        <w:t>Security best practices</w:t>
+      </w:r>
+    </w:p>
+    <w:p>
+      <w:r>
+        <w:t xml:space="preserve"> </w:t>
+      </w:r>
+      <w:r>
+        <w:tab/>
+        <w:t xml:space="preserve">Many national and professional organizations have published lists of security best </w:t>
+      </w:r>
+      <w:proofErr w:type="gramStart"/>
+      <w:r>
+        <w:t>practices</w:t>
+      </w:r>
+      <w:proofErr w:type="gramEnd"/>
+    </w:p>
+    <w:p>
+      <w:r>
+        <w:t xml:space="preserve"> </w:t>
+      </w:r>
+      <w:r>
+        <w:tab/>
+        <w:t xml:space="preserve">Some of the most </w:t>
+      </w:r>
+      <w:r>
+        <w:t>useful guidelines are found in organizational repositories such as the national institute of standar</w:t>
+      </w:r>
+      <w:r>
+        <w:t xml:space="preserve">ds and technology, computer security resource </w:t>
+      </w:r>
+      <w:proofErr w:type="gramStart"/>
+      <w:r>
+        <w:t>center</w:t>
+      </w:r>
+      <w:proofErr w:type="gramEnd"/>
+    </w:p>
+    <w:p>
+      <w:r>
+        <w:t xml:space="preserve"> </w:t>
+      </w:r>
+      <w:r>
+        <w:tab/>
+      </w:r>
+      <w:r>
+        <w:rPr>
+          <w:highlight w:val="yellow"/>
+        </w:rPr>
+        <w:t>Perform a risk assessment</w:t>
+      </w:r>
+      <w:r>
+        <w:br/>
+        <w:t xml:space="preserve"> </w:t>
+      </w:r>
+      <w:r>
+        <w:tab/>
+      </w:r>
+      <w:r>
+        <w:tab/>
+      </w:r>
+      <w:r>
+        <w:t xml:space="preserve">knowing and understanding the value of what you are protecting will help to justify </w:t>
+      </w:r>
+      <w:r>
+        <w:br/>
+        <w:t xml:space="preserve"> </w:t>
+      </w:r>
+      <w:r>
+        <w:tab/>
+      </w:r>
+      <w:r>
+        <w:tab/>
+        <w:t xml:space="preserve">security </w:t>
+      </w:r>
+      <w:proofErr w:type="gramStart"/>
+      <w:r>
+        <w:t>expenditures</w:t>
+      </w:r>
+      <w:proofErr w:type="gramEnd"/>
+    </w:p>
+    <w:p>
+      <w:r>
+        <w:t xml:space="preserve"> </w:t>
+      </w:r>
+      <w:r>
+        <w:tab/>
+      </w:r>
+      <w:r>
+        <w:rPr>
+          <w:highlight w:val="yellow"/>
+        </w:rPr>
+        <w:t>Create a security policy</w:t>
+      </w:r>
+      <w:r>
+        <w:br/>
+        <w:t xml:space="preserve"> </w:t>
+      </w:r>
+      <w:r>
+        <w:tab/>
+      </w:r>
+      <w:r>
+        <w:tab/>
+        <w:t xml:space="preserve">create a policy </w:t>
+      </w:r>
+      <w:r>
+        <w:t>that cle</w:t>
+      </w:r>
+      <w:r>
+        <w:t xml:space="preserve">arly outlines the organizations rules, job roles, and responsibilities </w:t>
+      </w:r>
+      <w:r>
+        <w:br/>
+        <w:t xml:space="preserve"> </w:t>
+      </w:r>
+      <w:r>
+        <w:tab/>
+      </w:r>
+      <w:r>
+        <w:tab/>
+      </w:r>
+      <w:r>
+        <w:t xml:space="preserve">and expectations for </w:t>
+      </w:r>
+      <w:proofErr w:type="gramStart"/>
+      <w:r>
+        <w:t>employees</w:t>
+      </w:r>
+      <w:proofErr w:type="gramEnd"/>
+    </w:p>
+    <w:p>
+      <w:r>
+        <w:t xml:space="preserve"> </w:t>
+      </w:r>
+      <w:r>
+        <w:tab/>
+      </w:r>
+      <w:r>
+        <w:rPr>
+          <w:highlight w:val="yellow"/>
+        </w:rPr>
+        <w:t>Physical security measures</w:t>
+      </w:r>
+      <w:r>
+        <w:br/>
+        <w:t xml:space="preserve"> </w:t>
+      </w:r>
+      <w:r>
+        <w:tab/>
+      </w:r>
+      <w:r>
+        <w:tab/>
+      </w:r>
+      <w:r>
+        <w:t xml:space="preserve">restrict access to networking closets and server locations, as well as fire </w:t>
+      </w:r>
+      <w:proofErr w:type="gramStart"/>
+      <w:r>
+        <w:t>suppression</w:t>
+      </w:r>
+      <w:proofErr w:type="gramEnd"/>
+    </w:p>
+    <w:p>
+      <w:r>
+        <w:t xml:space="preserve"> </w:t>
+      </w:r>
+      <w:r>
+        <w:tab/>
+      </w:r>
+      <w:r>
+        <w:rPr>
+          <w:highlight w:val="yellow"/>
+        </w:rPr>
+        <w:t>Human resources security measures</w:t>
+      </w:r>
+      <w:r>
+        <w:br/>
+        <w:t xml:space="preserve"> </w:t>
+      </w:r>
+      <w:r>
+        <w:tab/>
+      </w:r>
+      <w:r>
+        <w:tab/>
+        <w:t xml:space="preserve">background checks should be completed for all </w:t>
+      </w:r>
+      <w:proofErr w:type="gramStart"/>
+      <w:r>
+        <w:t>employees</w:t>
+      </w:r>
+      <w:proofErr w:type="gramEnd"/>
+    </w:p>
+    <w:p>
+      <w:r>
+        <w:t xml:space="preserve"> </w:t>
+      </w:r>
+      <w:r>
+        <w:tab/>
+      </w:r>
+      <w:r>
+        <w:rPr>
+          <w:highlight w:val="yellow"/>
+        </w:rPr>
+        <w:t>Perform and test backups</w:t>
+      </w:r>
+      <w:r>
+        <w:br/>
+        <w:t xml:space="preserve"> </w:t>
+      </w:r>
+      <w:r>
+        <w:tab/>
+      </w:r>
+      <w:r>
+        <w:tab/>
+        <w:t xml:space="preserve">back up information regularly and test data recovery from </w:t>
+      </w:r>
+      <w:proofErr w:type="gramStart"/>
+      <w:r>
+        <w:t>backups</w:t>
+      </w:r>
+      <w:proofErr w:type="gramEnd"/>
+    </w:p>
+    <w:p>
+      <w:r>
+        <w:t xml:space="preserve"> </w:t>
+      </w:r>
+      <w:r>
+        <w:tab/>
+      </w:r>
+      <w:r>
+        <w:rPr>
+          <w:highlight w:val="yellow"/>
+        </w:rPr>
+        <w:t>Maintain security patches and updates</w:t>
+      </w:r>
+      <w:r>
+        <w:br/>
+        <w:t xml:space="preserve"> </w:t>
+      </w:r>
+      <w:r>
+        <w:tab/>
+      </w:r>
+      <w:r>
+        <w:tab/>
+        <w:t xml:space="preserve">regularly update server, client and network device OS and </w:t>
+      </w:r>
+      <w:proofErr w:type="gramStart"/>
+      <w:r>
+        <w:t>programs</w:t>
+      </w:r>
+      <w:proofErr w:type="gramEnd"/>
+    </w:p>
+    <w:p>
+      <w:r>
+        <w:t xml:space="preserve"> </w:t>
+      </w:r>
+      <w:r>
+        <w:tab/>
+      </w:r>
+      <w:r>
+        <w:rPr>
+          <w:highlight w:val="yellow"/>
+        </w:rPr>
+        <w:t>Employ access controls</w:t>
+      </w:r>
+      <w:r>
+        <w:br/>
+        <w:t xml:space="preserve"> </w:t>
+      </w:r>
+      <w:r>
+        <w:tab/>
+      </w:r>
+      <w:r>
+        <w:tab/>
+        <w:t xml:space="preserve">configure user roles and privilege levels as well as strong user </w:t>
+      </w:r>
+      <w:proofErr w:type="gramStart"/>
+      <w:r>
+        <w:t>authentication</w:t>
+      </w:r>
+      <w:proofErr w:type="gramEnd"/>
+    </w:p>
+    <w:p>
+      <w:r>
+        <w:lastRenderedPageBreak/>
+        <w:t xml:space="preserve"> </w:t>
+      </w:r>
+      <w:r>
+        <w:tab/>
+      </w:r>
+      <w:r>
+        <w:rPr>
+          <w:highlight w:val="yellow"/>
+        </w:rPr>
+        <w:t>Regularly test incident response</w:t>
+      </w:r>
+      <w:r>
+        <w:br/>
+        <w:t xml:space="preserve"> </w:t>
+      </w:r>
+      <w:r>
+        <w:tab/>
+      </w:r>
+      <w:r>
+        <w:tab/>
+      </w:r>
+      <w:r>
+        <w:t xml:space="preserve">employ an incident response team and test emergency response </w:t>
+      </w:r>
+      <w:proofErr w:type="gramStart"/>
+      <w:r>
+        <w:t>scenarios</w:t>
+      </w:r>
+      <w:proofErr w:type="gramEnd"/>
+    </w:p>
+    <w:p>
+      <w:r>
+        <w:t xml:space="preserve"> </w:t>
+      </w:r>
+      <w:r>
+        <w:tab/>
+      </w:r>
+      <w:r>
+        <w:rPr>
+          <w:highlight w:val="yellow"/>
+        </w:rPr>
+        <w:t xml:space="preserve">Implement a network monitoring, </w:t>
+      </w:r>
+      <w:r>
+        <w:rPr>
+          <w:highlight w:val="yellow"/>
+        </w:rPr>
+        <w:t>analytics</w:t>
+      </w:r>
+      <w:r>
+        <w:rPr>
+          <w:highlight w:val="yellow"/>
+        </w:rPr>
+        <w:t xml:space="preserve"> and management tool</w:t>
+      </w:r>
+      <w:r>
+        <w:br/>
+        <w:t xml:space="preserve"> </w:t>
+      </w:r>
+      <w:r>
+        <w:tab/>
+      </w:r>
+      <w:r>
+        <w:tab/>
+        <w:t xml:space="preserve">choose a security monitoring solution that integrates with other </w:t>
+      </w:r>
+      <w:proofErr w:type="gramStart"/>
+      <w:r>
+        <w:t>technologies</w:t>
+      </w:r>
+      <w:proofErr w:type="gramEnd"/>
+    </w:p>
+    <w:p>
+      <w:r>
+        <w:t xml:space="preserve"> </w:t>
+      </w:r>
+      <w:r>
+        <w:tab/>
+      </w:r>
+      <w:r>
+        <w:rPr>
+          <w:highlight w:val="yellow"/>
+        </w:rPr>
+        <w:t>Implement n</w:t>
+      </w:r>
+      <w:r>
+        <w:rPr>
+          <w:highlight w:val="yellow"/>
+        </w:rPr>
+        <w:t>e</w:t>
+      </w:r>
+      <w:r>
+        <w:rPr>
+          <w:highlight w:val="yellow"/>
+        </w:rPr>
+        <w:t>twork security devices</w:t>
+      </w:r>
+      <w:r>
+        <w:br/>
+        <w:t xml:space="preserve"> </w:t>
+      </w:r>
+      <w:r>
+        <w:tab/>
+      </w:r>
+      <w:r>
+        <w:tab/>
+        <w:t xml:space="preserve">use net gen routers, firewalls and other security </w:t>
+      </w:r>
+      <w:proofErr w:type="gramStart"/>
+      <w:r>
+        <w:t>appliances</w:t>
+      </w:r>
+      <w:proofErr w:type="gramEnd"/>
+    </w:p>
+    <w:p>
+      <w:r>
+        <w:t xml:space="preserve"> </w:t>
+      </w:r>
+      <w:r>
+        <w:tab/>
+      </w:r>
+      <w:r>
+        <w:rPr>
+          <w:highlight w:val="yellow"/>
+        </w:rPr>
+        <w:t>Implement a comprehensive endpoint security solution</w:t>
+      </w:r>
+      <w:r>
+        <w:br/>
+        <w:t xml:space="preserve"> </w:t>
+      </w:r>
+      <w:r>
+        <w:tab/>
+      </w:r>
+      <w:r>
+        <w:tab/>
+        <w:t xml:space="preserve">use </w:t>
+      </w:r>
+      <w:r>
+        <w:t>enterprise</w:t>
+      </w:r>
+      <w:r>
+        <w:t xml:space="preserve"> level antimalware and antivirus </w:t>
+      </w:r>
+      <w:proofErr w:type="gramStart"/>
+      <w:r>
+        <w:t>software</w:t>
+      </w:r>
+      <w:proofErr w:type="gramEnd"/>
+    </w:p>
+    <w:p>
+      <w:r>
+        <w:t xml:space="preserve"> </w:t>
+      </w:r>
+      <w:r>
+        <w:tab/>
+      </w:r>
+      <w:r>
+        <w:rPr>
+          <w:highlight w:val="yellow"/>
+        </w:rPr>
+        <w:t>Educate users</w:t>
+      </w:r>
+      <w:r>
+        <w:br/>
+        <w:t xml:space="preserve"> </w:t>
+      </w:r>
+      <w:r>
+        <w:tab/>
+      </w:r>
+      <w:r>
+        <w:tab/>
+      </w:r>
+      <w:r>
+        <w:t>provide training to employees in security procedures</w:t>
+      </w:r>
+      <w:r>
+        <w:br/>
+        <w:t xml:space="preserve"> </w:t>
+      </w:r>
+      <w:r>
+        <w:tab/>
+      </w:r>
+      <w:r>
+        <w:tab/>
+        <w:t xml:space="preserve">one of the most widely known and respected organizations for cybersecurity training is </w:t>
+      </w:r>
+      <w:r>
+        <w:br/>
+        <w:t xml:space="preserve"> </w:t>
+      </w:r>
+      <w:r>
+        <w:tab/>
+      </w:r>
+      <w:r>
+        <w:tab/>
+        <w:t xml:space="preserve">the </w:t>
+      </w:r>
+      <w:proofErr w:type="gramStart"/>
+      <w:r>
+        <w:t>SANS</w:t>
+      </w:r>
+      <w:proofErr w:type="gramEnd"/>
+    </w:p>
+    <w:p>
+      <w:r>
+        <w:t xml:space="preserve"> </w:t>
+      </w:r>
+      <w:r>
+        <w:tab/>
+      </w:r>
+      <w:r>
+        <w:rPr>
+          <w:highlight w:val="yellow"/>
+        </w:rPr>
+        <w:t>Encrypt data</w:t>
+      </w:r>
+      <w:r>
+        <w:br/>
+        <w:t xml:space="preserve"> </w:t>
+      </w:r>
+      <w:r>
+        <w:tab/>
+      </w:r>
+      <w:r>
+        <w:tab/>
+        <w:t xml:space="preserve">encrypt all sensitive organizational data, including </w:t>
+      </w:r>
+      <w:proofErr w:type="gramStart"/>
+      <w:r>
+        <w:t>email</w:t>
+      </w:r>
+      <w:proofErr w:type="gramEnd"/>
+    </w:p>
+    <w:p/>
+    <w:p>
+      <w:r>
+        <w:t xml:space="preserve"> </w:t>
+      </w:r>
+      <w:r>
+        <w:tab/>
       </w:r>
     </w:p>
     <w:p>

</xml_diff>